<commit_message>
Context geschreven, requirements aangemaakt (WIP)
</commit_message>
<xml_diff>
--- a/Jordy Frijters ICT Support Website.docx
+++ b/Jordy Frijters ICT Support Website.docx
@@ -1,10 +1,10 @@
 
 <file path=word/document.xml><?xml version="1.0" encoding="utf-8"?>
-<w:document xmlns:wpc="http://schemas.microsoft.com/office/word/2010/wordprocessingCanvas" xmlns:cx="http://schemas.microsoft.com/office/drawing/2014/chartex" xmlns:cx1="http://schemas.microsoft.com/office/drawing/2015/9/8/chartex" xmlns:cx2="http://schemas.microsoft.com/office/drawing/2015/10/21/chartex" xmlns:cx3="http://schemas.microsoft.com/office/drawing/2016/5/9/chartex" xmlns:cx4="http://schemas.microsoft.com/office/drawing/2016/5/10/chartex" xmlns:cx5="http://schemas.microsoft.com/office/drawing/2016/5/11/chartex" xmlns:cx6="http://schemas.microsoft.com/office/drawing/2016/5/12/chartex" xmlns:cx7="http://schemas.microsoft.com/office/drawing/2016/5/13/chartex" xmlns:cx8="http://schemas.microsoft.com/office/drawing/2016/5/14/chartex" xmlns:mc="http://schemas.openxmlformats.org/markup-compatibility/2006" xmlns:aink="http://schemas.microsoft.com/office/drawing/2016/ink" xmlns:am3d="http://schemas.microsoft.com/office/drawing/2017/model3d" xmlns:o="urn:schemas-microsoft-com:office:office" xmlns:r="http://schemas.openxmlformats.org/officeDocument/2006/relationships" xmlns:m="http://schemas.openxmlformats.org/officeDocument/2006/math" xmlns:v="urn:schemas-microsoft-com:vml" xmlns:wp14="http://schemas.microsoft.com/office/word/2010/wordprocessingDrawing" xmlns:wp="http://schemas.openxmlformats.org/drawingml/2006/wordprocessingDrawing" xmlns:w10="urn:schemas-microsoft-com:office:word" xmlns:w="http://schemas.openxmlformats.org/wordprocessingml/2006/main" xmlns:w14="http://schemas.microsoft.com/office/word/2010/wordml" xmlns:w15="http://schemas.microsoft.com/office/word/2012/wordml" xmlns:w16cex="http://schemas.microsoft.com/office/word/2018/wordml/cex" xmlns:w16cid="http://schemas.microsoft.com/office/word/2016/wordml/cid" xmlns:w16="http://schemas.microsoft.com/office/word/2018/wordml" xmlns:w16sdtdh="http://schemas.microsoft.com/office/word/2020/wordml/sdtdatahash" xmlns:w16se="http://schemas.microsoft.com/office/word/2015/wordml/symex" xmlns:wpg="http://schemas.microsoft.com/office/word/2010/wordprocessingGroup" xmlns:wpi="http://schemas.microsoft.com/office/word/2010/wordprocessingInk" xmlns:wne="http://schemas.microsoft.com/office/word/2006/wordml" xmlns:wps="http://schemas.microsoft.com/office/word/2010/wordprocessingShape" mc:Ignorable="w14 w15 w16se w16cid w16 w16cex w16sdtdh wp14">
+<w:document xmlns:wpc="http://schemas.microsoft.com/office/word/2010/wordprocessingCanvas" xmlns:cx="http://schemas.microsoft.com/office/drawing/2014/chartex" xmlns:cx1="http://schemas.microsoft.com/office/drawing/2015/9/8/chartex" xmlns:cx2="http://schemas.microsoft.com/office/drawing/2015/10/21/chartex" xmlns:cx3="http://schemas.microsoft.com/office/drawing/2016/5/9/chartex" xmlns:cx4="http://schemas.microsoft.com/office/drawing/2016/5/10/chartex" xmlns:cx5="http://schemas.microsoft.com/office/drawing/2016/5/11/chartex" xmlns:cx6="http://schemas.microsoft.com/office/drawing/2016/5/12/chartex" xmlns:cx7="http://schemas.microsoft.com/office/drawing/2016/5/13/chartex" xmlns:cx8="http://schemas.microsoft.com/office/drawing/2016/5/14/chartex" xmlns:mc="http://schemas.openxmlformats.org/markup-compatibility/2006" xmlns:aink="http://schemas.microsoft.com/office/drawing/2016/ink" xmlns:am3d="http://schemas.microsoft.com/office/drawing/2017/model3d" xmlns:o="urn:schemas-microsoft-com:office:office" xmlns:r="http://schemas.openxmlformats.org/officeDocument/2006/relationships" xmlns:m="http://schemas.openxmlformats.org/officeDocument/2006/math" xmlns:v="urn:schemas-microsoft-com:vml" xmlns:wp14="http://schemas.microsoft.com/office/word/2010/wordprocessingDrawing" xmlns:wp="http://schemas.openxmlformats.org/drawingml/2006/wordprocessingDrawing" xmlns:w10="urn:schemas-microsoft-com:office:word" xmlns:w="http://schemas.openxmlformats.org/wordprocessingml/2006/main" xmlns:w14="http://schemas.microsoft.com/office/word/2010/wordml" xmlns:w15="http://schemas.microsoft.com/office/word/2012/wordml" xmlns:w16cex="http://schemas.microsoft.com/office/word/2018/wordml/cex" xmlns:w16cid="http://schemas.microsoft.com/office/word/2016/wordml/cid" xmlns:w16="http://schemas.microsoft.com/office/word/2018/wordml" xmlns:w16se="http://schemas.microsoft.com/office/word/2015/wordml/symex" xmlns:wpg="http://schemas.microsoft.com/office/word/2010/wordprocessingGroup" xmlns:wpi="http://schemas.microsoft.com/office/word/2010/wordprocessingInk" xmlns:wne="http://schemas.microsoft.com/office/word/2006/wordml" xmlns:wps="http://schemas.microsoft.com/office/word/2010/wordprocessingShape" mc:Ignorable="w14 w15 w16se w16cid w16 w16cex wp14">
   <w:body>
     <w:p>
       <w:pPr>
-        <w:pStyle w:val="Titel"/>
+        <w:pStyle w:val="Title"/>
         <w:jc w:val="center"/>
         <w:rPr>
           <w:lang w:val="nl-NL"/>
@@ -13,7 +13,7 @@
     </w:p>
     <w:p>
       <w:pPr>
-        <w:pStyle w:val="Titel"/>
+        <w:pStyle w:val="Title"/>
         <w:jc w:val="center"/>
         <w:rPr>
           <w:lang w:val="nl-NL"/>
@@ -22,22 +22,22 @@
     </w:p>
     <w:p>
       <w:pPr>
-        <w:pStyle w:val="Titel"/>
+        <w:pStyle w:val="Title"/>
         <w:jc w:val="center"/>
-      </w:pPr>
-      <w:r>
-        <w:t>Jordy Frijters ICT Support Webs</w:t>
-      </w:r>
-      <w:r>
-        <w:t>i</w:t>
-      </w:r>
-      <w:r>
-        <w:t>te</w:t>
-      </w:r>
-    </w:p>
-    <w:p>
-      <w:pPr>
-        <w:pStyle w:val="Ondertitel"/>
+        <w:rPr>
+          <w:lang w:val="nl-NL"/>
+        </w:rPr>
+      </w:pPr>
+      <w:r>
+        <w:rPr>
+          <w:lang w:val="nl-NL"/>
+        </w:rPr>
+        <w:t>Jordy Frijters ICT Support Website</w:t>
+      </w:r>
+    </w:p>
+    <w:p>
+      <w:pPr>
+        <w:pStyle w:val="Subtitle"/>
         <w:jc w:val="center"/>
         <w:rPr>
           <w:lang w:val="nl-NL"/>
@@ -219,16 +219,8 @@
         <w:rPr>
           <w:lang w:val="nl-NL"/>
         </w:rPr>
-        <w:t xml:space="preserve">Project: </w:t>
-      </w:r>
-      <w:proofErr w:type="spellStart"/>
-      <w:r>
-        <w:rPr>
-          <w:lang w:val="nl-NL"/>
-        </w:rPr>
-        <w:t>JordyFrijtersICTSupport</w:t>
-      </w:r>
-      <w:proofErr w:type="spellEnd"/>
+        <w:t>Project: JordyFrijtersICTSupport</w:t>
+      </w:r>
     </w:p>
     <w:p>
       <w:pPr>
@@ -255,8 +247,250 @@
         <w:rPr>
           <w:lang w:val="nl-NL"/>
         </w:rPr>
-        <w:t>Laatste wijziging op: 2-6-2021</w:t>
-      </w:r>
+        <w:t xml:space="preserve">Laatste wijziging op: </w:t>
+      </w:r>
+      <w:r>
+        <w:rPr>
+          <w:lang w:val="nl-NL"/>
+        </w:rPr>
+        <w:t>3</w:t>
+      </w:r>
+      <w:r>
+        <w:rPr>
+          <w:lang w:val="nl-NL"/>
+        </w:rPr>
+        <w:t>-6-2021</w:t>
+      </w:r>
+    </w:p>
+    <w:p>
+      <w:pPr>
+        <w:rPr>
+          <w:lang w:val="nl-NL"/>
+        </w:rPr>
+      </w:pPr>
+      <w:r>
+        <w:rPr>
+          <w:lang w:val="nl-NL"/>
+        </w:rPr>
+        <w:br w:type="page"/>
+      </w:r>
+    </w:p>
+    <w:p>
+      <w:pPr>
+        <w:pStyle w:val="Heading1"/>
+        <w:rPr>
+          <w:lang w:val="nl-NL"/>
+        </w:rPr>
+      </w:pPr>
+      <w:r>
+        <w:rPr>
+          <w:lang w:val="nl-NL"/>
+        </w:rPr>
+        <w:lastRenderedPageBreak/>
+        <w:t>Versiebeheer</w:t>
+      </w:r>
+    </w:p>
+    <w:tbl>
+      <w:tblPr>
+        <w:tblStyle w:val="GridTable4-Accent2"/>
+        <w:tblW w:w="0" w:type="auto"/>
+        <w:tblLook w:val="04A0" w:firstRow="1" w:lastRow="0" w:firstColumn="1" w:lastColumn="0" w:noHBand="0" w:noVBand="1"/>
+      </w:tblPr>
+      <w:tblGrid>
+        <w:gridCol w:w="3116"/>
+        <w:gridCol w:w="3117"/>
+        <w:gridCol w:w="3117"/>
+      </w:tblGrid>
+      <w:tr>
+        <w:trPr>
+          <w:cnfStyle w:val="100000000000" w:firstRow="1" w:lastRow="0" w:firstColumn="0" w:lastColumn="0" w:oddVBand="0" w:evenVBand="0" w:oddHBand="0" w:evenHBand="0" w:firstRowFirstColumn="0" w:firstRowLastColumn="0" w:lastRowFirstColumn="0" w:lastRowLastColumn="0"/>
+        </w:trPr>
+        <w:tc>
+          <w:tcPr>
+            <w:cnfStyle w:val="001000000000" w:firstRow="0" w:lastRow="0" w:firstColumn="1" w:lastColumn="0" w:oddVBand="0" w:evenVBand="0" w:oddHBand="0" w:evenHBand="0" w:firstRowFirstColumn="0" w:firstRowLastColumn="0" w:lastRowFirstColumn="0" w:lastRowLastColumn="0"/>
+            <w:tcW w:w="3116" w:type="dxa"/>
+          </w:tcPr>
+          <w:p>
+            <w:pPr>
+              <w:rPr>
+                <w:lang w:val="nl-NL"/>
+              </w:rPr>
+            </w:pPr>
+            <w:r>
+              <w:rPr>
+                <w:lang w:val="nl-NL"/>
+              </w:rPr>
+              <w:t>Datum</w:t>
+            </w:r>
+          </w:p>
+        </w:tc>
+        <w:tc>
+          <w:tcPr>
+            <w:tcW w:w="3117" w:type="dxa"/>
+          </w:tcPr>
+          <w:p>
+            <w:pPr>
+              <w:cnfStyle w:val="100000000000" w:firstRow="1" w:lastRow="0" w:firstColumn="0" w:lastColumn="0" w:oddVBand="0" w:evenVBand="0" w:oddHBand="0" w:evenHBand="0" w:firstRowFirstColumn="0" w:firstRowLastColumn="0" w:lastRowFirstColumn="0" w:lastRowLastColumn="0"/>
+              <w:rPr>
+                <w:lang w:val="nl-NL"/>
+              </w:rPr>
+            </w:pPr>
+            <w:r>
+              <w:rPr>
+                <w:lang w:val="nl-NL"/>
+              </w:rPr>
+              <w:t>Omschrijving</w:t>
+            </w:r>
+          </w:p>
+        </w:tc>
+        <w:tc>
+          <w:tcPr>
+            <w:tcW w:w="3117" w:type="dxa"/>
+          </w:tcPr>
+          <w:p>
+            <w:pPr>
+              <w:cnfStyle w:val="100000000000" w:firstRow="1" w:lastRow="0" w:firstColumn="0" w:lastColumn="0" w:oddVBand="0" w:evenVBand="0" w:oddHBand="0" w:evenHBand="0" w:firstRowFirstColumn="0" w:firstRowLastColumn="0" w:lastRowFirstColumn="0" w:lastRowLastColumn="0"/>
+              <w:rPr>
+                <w:lang w:val="nl-NL"/>
+              </w:rPr>
+            </w:pPr>
+            <w:r>
+              <w:rPr>
+                <w:lang w:val="nl-NL"/>
+              </w:rPr>
+              <w:t>Auteur</w:t>
+            </w:r>
+          </w:p>
+        </w:tc>
+      </w:tr>
+      <w:tr>
+        <w:trPr>
+          <w:cnfStyle w:val="000000100000" w:firstRow="0" w:lastRow="0" w:firstColumn="0" w:lastColumn="0" w:oddVBand="0" w:evenVBand="0" w:oddHBand="1" w:evenHBand="0" w:firstRowFirstColumn="0" w:firstRowLastColumn="0" w:lastRowFirstColumn="0" w:lastRowLastColumn="0"/>
+        </w:trPr>
+        <w:tc>
+          <w:tcPr>
+            <w:cnfStyle w:val="001000000000" w:firstRow="0" w:lastRow="0" w:firstColumn="1" w:lastColumn="0" w:oddVBand="0" w:evenVBand="0" w:oddHBand="0" w:evenHBand="0" w:firstRowFirstColumn="0" w:firstRowLastColumn="0" w:lastRowFirstColumn="0" w:lastRowLastColumn="0"/>
+            <w:tcW w:w="3116" w:type="dxa"/>
+          </w:tcPr>
+          <w:p>
+            <w:pPr>
+              <w:rPr>
+                <w:lang w:val="nl-NL"/>
+              </w:rPr>
+            </w:pPr>
+            <w:r>
+              <w:rPr>
+                <w:lang w:val="nl-NL"/>
+              </w:rPr>
+              <w:t>2-6-2021</w:t>
+            </w:r>
+          </w:p>
+        </w:tc>
+        <w:tc>
+          <w:tcPr>
+            <w:tcW w:w="3117" w:type="dxa"/>
+          </w:tcPr>
+          <w:p>
+            <w:pPr>
+              <w:cnfStyle w:val="000000100000" w:firstRow="0" w:lastRow="0" w:firstColumn="0" w:lastColumn="0" w:oddVBand="0" w:evenVBand="0" w:oddHBand="1" w:evenHBand="0" w:firstRowFirstColumn="0" w:firstRowLastColumn="0" w:lastRowFirstColumn="0" w:lastRowLastColumn="0"/>
+              <w:rPr>
+                <w:lang w:val="nl-NL"/>
+              </w:rPr>
+            </w:pPr>
+            <w:r>
+              <w:rPr>
+                <w:lang w:val="nl-NL"/>
+              </w:rPr>
+              <w:t>Layout document aangemaakt</w:t>
+            </w:r>
+          </w:p>
+        </w:tc>
+        <w:tc>
+          <w:tcPr>
+            <w:tcW w:w="3117" w:type="dxa"/>
+          </w:tcPr>
+          <w:p>
+            <w:pPr>
+              <w:cnfStyle w:val="000000100000" w:firstRow="0" w:lastRow="0" w:firstColumn="0" w:lastColumn="0" w:oddVBand="0" w:evenVBand="0" w:oddHBand="1" w:evenHBand="0" w:firstRowFirstColumn="0" w:firstRowLastColumn="0" w:lastRowFirstColumn="0" w:lastRowLastColumn="0"/>
+              <w:rPr>
+                <w:lang w:val="nl-NL"/>
+              </w:rPr>
+            </w:pPr>
+            <w:r>
+              <w:rPr>
+                <w:lang w:val="nl-NL"/>
+              </w:rPr>
+              <w:t>Jordy Frijters</w:t>
+            </w:r>
+          </w:p>
+        </w:tc>
+      </w:tr>
+      <w:tr>
+        <w:tc>
+          <w:tcPr>
+            <w:cnfStyle w:val="001000000000" w:firstRow="0" w:lastRow="0" w:firstColumn="1" w:lastColumn="0" w:oddVBand="0" w:evenVBand="0" w:oddHBand="0" w:evenHBand="0" w:firstRowFirstColumn="0" w:firstRowLastColumn="0" w:lastRowFirstColumn="0" w:lastRowLastColumn="0"/>
+            <w:tcW w:w="3116" w:type="dxa"/>
+          </w:tcPr>
+          <w:p>
+            <w:pPr>
+              <w:rPr>
+                <w:lang w:val="nl-NL"/>
+              </w:rPr>
+            </w:pPr>
+            <w:r>
+              <w:rPr>
+                <w:lang w:val="nl-NL"/>
+              </w:rPr>
+              <w:t>3-6-2021</w:t>
+            </w:r>
+          </w:p>
+        </w:tc>
+        <w:tc>
+          <w:tcPr>
+            <w:tcW w:w="3117" w:type="dxa"/>
+          </w:tcPr>
+          <w:p>
+            <w:pPr>
+              <w:cnfStyle w:val="000000000000" w:firstRow="0" w:lastRow="0" w:firstColumn="0" w:lastColumn="0" w:oddVBand="0" w:evenVBand="0" w:oddHBand="0" w:evenHBand="0" w:firstRowFirstColumn="0" w:firstRowLastColumn="0" w:lastRowFirstColumn="0" w:lastRowLastColumn="0"/>
+              <w:rPr>
+                <w:lang w:val="nl-NL"/>
+              </w:rPr>
+            </w:pPr>
+            <w:r>
+              <w:rPr>
+                <w:lang w:val="nl-NL"/>
+              </w:rPr>
+              <w:t>Context geschreven, requirements aangemaakt (WIP)</w:t>
+            </w:r>
+          </w:p>
+        </w:tc>
+        <w:tc>
+          <w:tcPr>
+            <w:tcW w:w="3117" w:type="dxa"/>
+          </w:tcPr>
+          <w:p>
+            <w:pPr>
+              <w:cnfStyle w:val="000000000000" w:firstRow="0" w:lastRow="0" w:firstColumn="0" w:lastColumn="0" w:oddVBand="0" w:evenVBand="0" w:oddHBand="0" w:evenHBand="0" w:firstRowFirstColumn="0" w:firstRowLastColumn="0" w:lastRowFirstColumn="0" w:lastRowLastColumn="0"/>
+              <w:rPr>
+                <w:lang w:val="nl-NL"/>
+              </w:rPr>
+            </w:pPr>
+            <w:r>
+              <w:rPr>
+                <w:lang w:val="nl-NL"/>
+              </w:rPr>
+              <w:t>Jordy Frijters</w:t>
+            </w:r>
+          </w:p>
+        </w:tc>
+      </w:tr>
+    </w:tbl>
+    <w:p>
+      <w:pPr>
+        <w:rPr>
+          <w:lang w:val="nl-NL"/>
+        </w:rPr>
+      </w:pPr>
     </w:p>
     <w:p>
       <w:pPr>
@@ -273,6 +507,13 @@
     </w:p>
     <w:sdt>
       <w:sdtPr>
+        <w:rPr>
+          <w:rFonts w:asciiTheme="minorHAnsi" w:eastAsiaTheme="minorHAnsi" w:hAnsiTheme="minorHAnsi" w:cstheme="minorBidi"/>
+          <w:color w:val="auto"/>
+          <w:sz w:val="22"/>
+          <w:szCs w:val="22"/>
+          <w:lang w:val="en-US" w:eastAsia="en-US"/>
+        </w:rPr>
         <w:id w:val="1730337578"/>
         <w:docPartObj>
           <w:docPartGallery w:val="Table of Contents"/>
@@ -281,19 +522,14 @@
       </w:sdtPr>
       <w:sdtEndPr>
         <w:rPr>
-          <w:rFonts w:asciiTheme="minorHAnsi" w:eastAsiaTheme="minorHAnsi" w:hAnsiTheme="minorHAnsi" w:cstheme="minorBidi"/>
           <w:b/>
           <w:bCs/>
-          <w:color w:val="auto"/>
-          <w:sz w:val="22"/>
-          <w:szCs w:val="22"/>
-          <w:lang w:val="en-US" w:eastAsia="en-US"/>
         </w:rPr>
       </w:sdtEndPr>
       <w:sdtContent>
         <w:p>
           <w:pPr>
-            <w:pStyle w:val="Kopvaninhoudsopgave"/>
+            <w:pStyle w:val="TOCHeading"/>
           </w:pPr>
           <w:r>
             <w:t>Inhoud</w:t>
@@ -304,19 +540,39 @@
             <w:rPr>
               <w:b/>
               <w:bCs/>
+              <w:lang w:val="nl-NL"/>
             </w:rPr>
           </w:pPr>
-          <w:fldSimple w:instr=" TOC \o &quot;1-3&quot; \h \z \u ">
-            <w:r>
-              <w:rPr>
-                <w:b/>
-                <w:bCs/>
-                <w:noProof/>
-                <w:lang w:val="nl-NL"/>
-              </w:rPr>
-              <w:t>Geen inhoudsopgavegegevens gevonden.</w:t>
-            </w:r>
-          </w:fldSimple>
+          <w:r>
+            <w:fldChar w:fldCharType="begin"/>
+          </w:r>
+          <w:r>
+            <w:rPr>
+              <w:lang w:val="nl-NL"/>
+            </w:rPr>
+            <w:instrText xml:space="preserve"> TOC \o "1-3" \h \z \u </w:instrText>
+          </w:r>
+          <w:r>
+            <w:fldChar w:fldCharType="separate"/>
+          </w:r>
+          <w:r>
+            <w:rPr>
+              <w:b/>
+              <w:bCs/>
+              <w:noProof/>
+              <w:lang w:val="nl-NL"/>
+            </w:rPr>
+            <w:t>Geen inhoudsopgavegegevens gevonden.</w:t>
+          </w:r>
+          <w:r>
+            <w:rPr>
+              <w:b/>
+              <w:bCs/>
+              <w:noProof/>
+              <w:lang w:val="nl-NL"/>
+            </w:rPr>
+            <w:fldChar w:fldCharType="end"/>
+          </w:r>
         </w:p>
       </w:sdtContent>
     </w:sdt>
@@ -325,23 +581,866 @@
         <w:rPr>
           <w:b/>
           <w:bCs/>
+          <w:lang w:val="nl-NL"/>
         </w:rPr>
       </w:pPr>
       <w:r>
         <w:rPr>
           <w:b/>
           <w:bCs/>
+          <w:lang w:val="nl-NL"/>
         </w:rPr>
         <w:br w:type="page"/>
       </w:r>
     </w:p>
     <w:p>
-      <w:proofErr w:type="spellStart"/>
+      <w:pPr>
+        <w:pStyle w:val="Heading1"/>
+      </w:pPr>
       <w:r>
         <w:lastRenderedPageBreak/>
-        <w:t>okok</w:t>
-      </w:r>
-      <w:proofErr w:type="spellEnd"/>
+        <w:t>Samenvatting (NL)</w:t>
+      </w:r>
+    </w:p>
+    <w:p>
+      <w:r>
+        <w:t>Asdasd</w:t>
+      </w:r>
+    </w:p>
+    <w:p>
+      <w:r>
+        <w:br w:type="page"/>
+      </w:r>
+    </w:p>
+    <w:p>
+      <w:pPr>
+        <w:pStyle w:val="Heading1"/>
+      </w:pPr>
+      <w:r>
+        <w:lastRenderedPageBreak/>
+        <w:t>Samenvatting (ENG)</w:t>
+      </w:r>
+    </w:p>
+    <w:p>
+      <w:r>
+        <w:t>zsxczsccz</w:t>
+      </w:r>
+    </w:p>
+    <w:p>
+      <w:r>
+        <w:br w:type="page"/>
+      </w:r>
+    </w:p>
+    <w:p>
+      <w:pPr>
+        <w:pStyle w:val="Heading1"/>
+      </w:pPr>
+      <w:r>
+        <w:lastRenderedPageBreak/>
+        <w:t>Context</w:t>
+      </w:r>
+    </w:p>
+    <w:p>
+      <w:pPr>
+        <w:rPr>
+          <w:lang w:val="nl-NL"/>
+        </w:rPr>
+      </w:pPr>
+      <w:r>
+        <w:rPr>
+          <w:lang w:val="nl-NL"/>
+        </w:rPr>
+        <w:t xml:space="preserve">Tijdens de Corona-pandemie heb ik besloten om een klein bedrijfje op te starten. Met dit bedrijf is het mogelijk om men te helpen met verschillende IT en ICT gerelateerde problemen. Het bedrijf kan vergeleken worden met het bekende bedrijf </w:t>
+      </w:r>
+      <w:r>
+        <w:rPr>
+          <w:i/>
+          <w:iCs/>
+          <w:lang w:val="nl-NL"/>
+        </w:rPr>
+        <w:t>“student aan huis”</w:t>
+      </w:r>
+      <w:r>
+        <w:rPr>
+          <w:lang w:val="nl-NL"/>
+        </w:rPr>
+        <w:t xml:space="preserve"> als zzp’er; u geeft aan wat uw probleem is en iemand helpt een oplossing te vinden voor het desbetreffende probleem. Op deze manier moet het mogelijk worden om verschillende doelgroepen te helpen om een oplossing te vinden voor elk probleem. De hoofdlijn is het helpen van IT en ICT gerelateerde problemen. Echter heeft het bedrijf ook kennis van andere onderwerpen zoals audio, offertes opzetten, </w:t>
+      </w:r>
+      <w:r>
+        <w:rPr>
+          <w:lang w:val="nl-NL"/>
+        </w:rPr>
+        <w:t>lesgeven over een bepaalde software, etc. Het bedrijf is dus flexibel om iedereen te helpen met een probleem.</w:t>
+      </w:r>
+    </w:p>
+    <w:p>
+      <w:pPr>
+        <w:rPr>
+          <w:lang w:val="nl-NL"/>
+        </w:rPr>
+      </w:pPr>
+      <w:r>
+        <w:rPr>
+          <w:lang w:val="nl-NL"/>
+        </w:rPr>
+        <w:t>Het bedrijf bestaat uit één persoon omdat het een bedrijf in opstart is. Dit betekent dat het bedrijf zich graag wil uitbreiden op een grotere schaal. Het bedrijf wil zich graag eerst uitbreiden in Nederland en langzaam doorstromen naar het buitenland. Dit betekent dat in de toekomst het voor kan komen dat men uit verschillende landen elkaar kunnen helpen. De kennis over verschillende situaties kan niet alleen in eigen land helpen maar ook in andere landen waar iemand met hetzelfde probleem zit.</w:t>
+      </w:r>
+    </w:p>
+    <w:p>
+      <w:pPr>
+        <w:pStyle w:val="Heading2"/>
+        <w:rPr>
+          <w:lang w:val="nl-NL"/>
+        </w:rPr>
+      </w:pPr>
+      <w:r>
+        <w:rPr>
+          <w:lang w:val="nl-NL"/>
+        </w:rPr>
+        <w:t>Probleem</w:t>
+      </w:r>
+    </w:p>
+    <w:p>
+      <w:pPr>
+        <w:rPr>
+          <w:lang w:val="nl-NL"/>
+        </w:rPr>
+      </w:pPr>
+      <w:r>
+        <w:rPr>
+          <w:lang w:val="nl-NL"/>
+        </w:rPr>
+        <w:t>Het bedrijf wil graag een platform opzetten waarbij het mogelijk is om een probleem aan te melden op het platform. Vanuit het platform kan er een gebruiker met de juiste kennis het probleem oplossen. Zodra het probleem goed verholpen is, wordt deze gebruiker uitbetaald voor zijn handelingen. Op deze manier kan men wat geld verdienen met het helpen van anderen.</w:t>
+      </w:r>
+    </w:p>
+    <w:p>
+      <w:pPr>
+        <w:rPr>
+          <w:lang w:val="nl-NL"/>
+        </w:rPr>
+      </w:pPr>
+      <w:r>
+        <w:rPr>
+          <w:lang w:val="nl-NL"/>
+        </w:rPr>
+        <w:t>Het platform is voor nu nog kleinschalig; de enigste gebruiker voor nu is de eigenaar zelf. Dit betekent niet dat er niet onderzoek gedaan hoeft te worden naar het opschaal mogelijkheden voor het platform. Het platform moet op zo veel mogelijk apparaten beschikbaar zijn</w:t>
+      </w:r>
+      <w:r>
+        <w:rPr>
+          <w:lang w:val="nl-NL"/>
+        </w:rPr>
+        <w:t xml:space="preserve"> zodat iedereen een mogelijkheid heeft om het platform te betreden.</w:t>
+      </w:r>
+    </w:p>
+    <w:p>
+      <w:pPr>
+        <w:rPr>
+          <w:lang w:val="nl-NL"/>
+        </w:rPr>
+      </w:pPr>
+      <w:r>
+        <w:rPr>
+          <w:lang w:val="nl-NL"/>
+        </w:rPr>
+        <w:t>Het bedrijf is niet opgezet om winst te creëren; het bedrijf heeft besloten om advies over een onderwerp gratis te maken. Dit betekent dat het platform een mogelijkheid moet hebben om advies te vragen naast het aangeven van een probleem.</w:t>
+      </w:r>
+    </w:p>
+    <w:p>
+      <w:pPr>
+        <w:rPr>
+          <w:lang w:val="nl-NL"/>
+        </w:rPr>
+      </w:pPr>
+      <w:r>
+        <w:rPr>
+          <w:lang w:val="nl-NL"/>
+        </w:rPr>
+        <w:t>Het platform is bedoeld om gebruikt te worden voor verschillende leeftijdsgroepen. Dit betekent dat het platform gebruiksvriendelijk moet zijn voor jong en oud. Er moet dus een platform worden gecreëerd voor een groot publiek waarbij het mogelijk moet zijn om een probleem te publiceren en om advies te vragen over een bepaald onderwerp.</w:t>
+      </w:r>
+    </w:p>
+    <w:p>
+      <w:pPr>
+        <w:rPr>
+          <w:rFonts w:asciiTheme="majorHAnsi" w:eastAsiaTheme="majorEastAsia" w:hAnsiTheme="majorHAnsi" w:cstheme="majorBidi"/>
+          <w:color w:val="2F5496" w:themeColor="accent1" w:themeShade="BF"/>
+          <w:sz w:val="32"/>
+          <w:szCs w:val="32"/>
+          <w:lang w:val="nl-NL"/>
+        </w:rPr>
+      </w:pPr>
+      <w:r>
+        <w:rPr>
+          <w:lang w:val="nl-NL"/>
+        </w:rPr>
+        <w:br w:type="page"/>
+      </w:r>
+    </w:p>
+    <w:p>
+      <w:pPr>
+        <w:pStyle w:val="Heading1"/>
+        <w:rPr>
+          <w:lang w:val="nl-NL"/>
+        </w:rPr>
+      </w:pPr>
+      <w:r>
+        <w:rPr>
+          <w:lang w:val="nl-NL"/>
+        </w:rPr>
+        <w:lastRenderedPageBreak/>
+        <w:t>Requirements</w:t>
+      </w:r>
+    </w:p>
+    <w:p>
+      <w:pPr>
+        <w:pStyle w:val="Heading2"/>
+        <w:rPr>
+          <w:lang w:val="nl-NL"/>
+        </w:rPr>
+      </w:pPr>
+      <w:r>
+        <w:rPr>
+          <w:lang w:val="nl-NL"/>
+        </w:rPr>
+        <w:t>Functionele requirements</w:t>
+      </w:r>
+    </w:p>
+    <w:p>
+      <w:pPr>
+        <w:pStyle w:val="Heading3"/>
+        <w:rPr>
+          <w:lang w:val="nl-NL"/>
+        </w:rPr>
+      </w:pPr>
+      <w:r>
+        <w:rPr>
+          <w:lang w:val="nl-NL"/>
+        </w:rPr>
+        <w:t>Gebruiker</w:t>
+      </w:r>
+    </w:p>
+    <w:p>
+      <w:pPr>
+        <w:pStyle w:val="ListParagraph"/>
+        <w:numPr>
+          <w:ilvl w:val="0"/>
+          <w:numId w:val="1"/>
+        </w:numPr>
+        <w:rPr>
+          <w:lang w:val="nl-NL"/>
+        </w:rPr>
+      </w:pPr>
+      <w:r>
+        <w:rPr>
+          <w:lang w:val="nl-NL"/>
+        </w:rPr>
+        <w:t>Als gebruiker wil ik de mogelijkheid hebben om advies te vragen</w:t>
+      </w:r>
+    </w:p>
+    <w:p>
+      <w:pPr>
+        <w:pStyle w:val="ListParagraph"/>
+        <w:numPr>
+          <w:ilvl w:val="0"/>
+          <w:numId w:val="1"/>
+        </w:numPr>
+        <w:rPr>
+          <w:lang w:val="nl-NL"/>
+        </w:rPr>
+      </w:pPr>
+      <w:r>
+        <w:rPr>
+          <w:lang w:val="nl-NL"/>
+        </w:rPr>
+        <w:t>Als gebruiker wil ik de mogelijkheid hebben om een probleem te stellen</w:t>
+      </w:r>
+    </w:p>
+    <w:p>
+      <w:pPr>
+        <w:pStyle w:val="ListParagraph"/>
+        <w:numPr>
+          <w:ilvl w:val="0"/>
+          <w:numId w:val="1"/>
+        </w:numPr>
+        <w:rPr>
+          <w:lang w:val="nl-NL"/>
+        </w:rPr>
+      </w:pPr>
+      <w:r>
+        <w:rPr>
+          <w:lang w:val="nl-NL"/>
+        </w:rPr>
+        <w:t>Als gebruiker wil ik de mogelijkheid hebben om op het platform in te loggen</w:t>
+      </w:r>
+    </w:p>
+    <w:p>
+      <w:pPr>
+        <w:pStyle w:val="ListParagraph"/>
+        <w:numPr>
+          <w:ilvl w:val="0"/>
+          <w:numId w:val="1"/>
+        </w:numPr>
+        <w:rPr>
+          <w:lang w:val="nl-NL"/>
+        </w:rPr>
+      </w:pPr>
+      <w:r>
+        <w:rPr>
+          <w:lang w:val="nl-NL"/>
+        </w:rPr>
+        <w:t>Als gebruiker wil ik de mogelijkheid hebben om op het platform te registeren</w:t>
+      </w:r>
+    </w:p>
+    <w:p>
+      <w:pPr>
+        <w:pStyle w:val="ListParagraph"/>
+        <w:numPr>
+          <w:ilvl w:val="0"/>
+          <w:numId w:val="1"/>
+        </w:numPr>
+        <w:rPr>
+          <w:lang w:val="nl-NL"/>
+        </w:rPr>
+      </w:pPr>
+      <w:r>
+        <w:rPr>
+          <w:lang w:val="nl-NL"/>
+        </w:rPr>
+        <w:t>Als gebruiker wil ik een overzicht van mijn geplaatste problemen</w:t>
+      </w:r>
+    </w:p>
+    <w:p>
+      <w:pPr>
+        <w:pStyle w:val="ListParagraph"/>
+        <w:numPr>
+          <w:ilvl w:val="0"/>
+          <w:numId w:val="1"/>
+        </w:numPr>
+        <w:rPr>
+          <w:lang w:val="nl-NL"/>
+        </w:rPr>
+      </w:pPr>
+      <w:r>
+        <w:rPr>
+          <w:lang w:val="nl-NL"/>
+        </w:rPr>
+        <w:t>Als gebruiker wil ik een overzicht van mijn geplaatste adviezen</w:t>
+      </w:r>
+      <w:r>
+        <w:rPr>
+          <w:lang w:val="nl-NL"/>
+        </w:rPr>
+        <w:t xml:space="preserve"> </w:t>
+      </w:r>
+    </w:p>
+    <w:p>
+      <w:pPr>
+        <w:pStyle w:val="ListParagraph"/>
+        <w:numPr>
+          <w:ilvl w:val="0"/>
+          <w:numId w:val="1"/>
+        </w:numPr>
+        <w:rPr>
+          <w:lang w:val="nl-NL"/>
+        </w:rPr>
+      </w:pPr>
+      <w:r>
+        <w:rPr>
+          <w:lang w:val="nl-NL"/>
+        </w:rPr>
+        <w:t xml:space="preserve">Als gebruiker wil ik de mogelijkheid hebben </w:t>
+      </w:r>
+      <w:r>
+        <w:rPr>
+          <w:lang w:val="nl-NL"/>
+        </w:rPr>
+        <w:t>om te reageren op een</w:t>
+      </w:r>
+      <w:r>
+        <w:rPr>
+          <w:lang w:val="nl-NL"/>
+        </w:rPr>
+        <w:t xml:space="preserve"> probleem</w:t>
+      </w:r>
+    </w:p>
+    <w:p>
+      <w:pPr>
+        <w:pStyle w:val="ListParagraph"/>
+        <w:numPr>
+          <w:ilvl w:val="0"/>
+          <w:numId w:val="1"/>
+        </w:numPr>
+        <w:rPr>
+          <w:lang w:val="nl-NL"/>
+        </w:rPr>
+      </w:pPr>
+      <w:r>
+        <w:rPr>
+          <w:lang w:val="nl-NL"/>
+        </w:rPr>
+        <w:t xml:space="preserve">Als gebruiker wil ik de mogelijkheid hebben om </w:t>
+      </w:r>
+      <w:r>
+        <w:rPr>
+          <w:lang w:val="nl-NL"/>
+        </w:rPr>
+        <w:t>te reageren op advies</w:t>
+      </w:r>
+    </w:p>
+    <w:p>
+      <w:pPr>
+        <w:pStyle w:val="ListParagraph"/>
+        <w:numPr>
+          <w:ilvl w:val="0"/>
+          <w:numId w:val="1"/>
+        </w:numPr>
+        <w:rPr>
+          <w:lang w:val="nl-NL"/>
+        </w:rPr>
+      </w:pPr>
+      <w:r>
+        <w:rPr>
+          <w:lang w:val="nl-NL"/>
+        </w:rPr>
+        <w:t>Als gebruiker wil ik aangeven wat mijn specialiteiten zijn</w:t>
+      </w:r>
+    </w:p>
+    <w:p>
+      <w:pPr>
+        <w:pStyle w:val="ListParagraph"/>
+        <w:numPr>
+          <w:ilvl w:val="0"/>
+          <w:numId w:val="1"/>
+        </w:numPr>
+        <w:rPr>
+          <w:lang w:val="nl-NL"/>
+        </w:rPr>
+      </w:pPr>
+      <w:r>
+        <w:rPr>
+          <w:lang w:val="nl-NL"/>
+        </w:rPr>
+        <w:t>Als gebruiker wil ik adviezen en problemen ontvangen per mail</w:t>
+      </w:r>
+    </w:p>
+    <w:p>
+      <w:pPr>
+        <w:pStyle w:val="ListParagraph"/>
+        <w:numPr>
+          <w:ilvl w:val="0"/>
+          <w:numId w:val="1"/>
+        </w:numPr>
+        <w:rPr>
+          <w:lang w:val="nl-NL"/>
+        </w:rPr>
+      </w:pPr>
+      <w:r>
+        <w:rPr>
+          <w:lang w:val="nl-NL"/>
+        </w:rPr>
+        <w:t>Als gebruiker wil ik adviezen en problemen ontvangen per sms</w:t>
+      </w:r>
+    </w:p>
+    <w:p>
+      <w:pPr>
+        <w:pStyle w:val="ListParagraph"/>
+        <w:numPr>
+          <w:ilvl w:val="0"/>
+          <w:numId w:val="1"/>
+        </w:numPr>
+        <w:rPr>
+          <w:lang w:val="nl-NL"/>
+        </w:rPr>
+      </w:pPr>
+      <w:r>
+        <w:rPr>
+          <w:lang w:val="nl-NL"/>
+        </w:rPr>
+        <w:t>Als gebruiker wil ik adviezen en problemen ontvangen via een Chrome notificatie</w:t>
+      </w:r>
+    </w:p>
+    <w:p>
+      <w:pPr>
+        <w:pStyle w:val="Heading3"/>
+        <w:rPr>
+          <w:lang w:val="nl-NL"/>
+        </w:rPr>
+      </w:pPr>
+      <w:r>
+        <w:rPr>
+          <w:lang w:val="nl-NL"/>
+        </w:rPr>
+        <w:t>Advies</w:t>
+      </w:r>
+    </w:p>
+    <w:p>
+      <w:pPr>
+        <w:pStyle w:val="ListParagraph"/>
+        <w:numPr>
+          <w:ilvl w:val="0"/>
+          <w:numId w:val="1"/>
+        </w:numPr>
+        <w:rPr>
+          <w:lang w:val="nl-NL"/>
+        </w:rPr>
+      </w:pPr>
+      <w:r>
+        <w:rPr>
+          <w:lang w:val="nl-NL"/>
+        </w:rPr>
+        <w:t>Het geplaatste advies moet gaan over de vooraf aangegeven onderwerpen</w:t>
+      </w:r>
+    </w:p>
+    <w:p>
+      <w:pPr>
+        <w:pStyle w:val="ListParagraph"/>
+        <w:numPr>
+          <w:ilvl w:val="0"/>
+          <w:numId w:val="1"/>
+        </w:numPr>
+        <w:rPr>
+          <w:lang w:val="nl-NL"/>
+        </w:rPr>
+      </w:pPr>
+      <w:r>
+        <w:rPr>
+          <w:lang w:val="nl-NL"/>
+        </w:rPr>
+        <w:t>Er kunnen meerder gebruikers reageren op het advies</w:t>
+      </w:r>
+    </w:p>
+    <w:p>
+      <w:pPr>
+        <w:pStyle w:val="ListParagraph"/>
+        <w:numPr>
+          <w:ilvl w:val="0"/>
+          <w:numId w:val="1"/>
+        </w:numPr>
+        <w:rPr>
+          <w:lang w:val="nl-NL"/>
+        </w:rPr>
+      </w:pPr>
+      <w:r>
+        <w:rPr>
+          <w:lang w:val="nl-NL"/>
+        </w:rPr>
+        <w:t>Gebruikers kunnen aangeven of het advies behulpzaam is of niet</w:t>
+      </w:r>
+    </w:p>
+    <w:p>
+      <w:pPr>
+        <w:pStyle w:val="ListParagraph"/>
+        <w:numPr>
+          <w:ilvl w:val="0"/>
+          <w:numId w:val="1"/>
+        </w:numPr>
+        <w:rPr>
+          <w:lang w:val="nl-NL"/>
+        </w:rPr>
+      </w:pPr>
+      <w:r>
+        <w:rPr>
+          <w:lang w:val="nl-NL"/>
+        </w:rPr>
+        <w:t>Gebruikers kunnen reageren op elkaars adviezen</w:t>
+      </w:r>
+    </w:p>
+    <w:p>
+      <w:pPr>
+        <w:pStyle w:val="ListParagraph"/>
+        <w:numPr>
+          <w:ilvl w:val="0"/>
+          <w:numId w:val="1"/>
+        </w:numPr>
+        <w:rPr>
+          <w:lang w:val="nl-NL"/>
+        </w:rPr>
+      </w:pPr>
+      <w:r>
+        <w:rPr>
+          <w:lang w:val="nl-NL"/>
+        </w:rPr>
+        <w:t>De structuur van het advies platform moet een samenvoeging van Reddit, Stack Overflow, etc.</w:t>
+      </w:r>
+    </w:p>
+    <w:p>
+      <w:pPr>
+        <w:pStyle w:val="ListParagraph"/>
+        <w:numPr>
+          <w:ilvl w:val="0"/>
+          <w:numId w:val="1"/>
+        </w:numPr>
+        <w:rPr>
+          <w:lang w:val="nl-NL"/>
+        </w:rPr>
+      </w:pPr>
+      <w:r>
+        <w:rPr>
+          <w:lang w:val="nl-NL"/>
+        </w:rPr>
+        <w:t>Een gebruiker kan een advies rapporteren als het niet voldoet aan de regels</w:t>
+      </w:r>
+    </w:p>
+    <w:p>
+      <w:pPr>
+        <w:pStyle w:val="Heading3"/>
+        <w:rPr>
+          <w:lang w:val="nl-NL"/>
+        </w:rPr>
+      </w:pPr>
+      <w:r>
+        <w:rPr>
+          <w:lang w:val="nl-NL"/>
+        </w:rPr>
+        <w:t>Probleem</w:t>
+      </w:r>
+    </w:p>
+    <w:p>
+      <w:pPr>
+        <w:pStyle w:val="ListParagraph"/>
+        <w:numPr>
+          <w:ilvl w:val="0"/>
+          <w:numId w:val="1"/>
+        </w:numPr>
+        <w:rPr>
+          <w:lang w:val="nl-NL"/>
+        </w:rPr>
+      </w:pPr>
+      <w:r>
+        <w:rPr>
+          <w:lang w:val="nl-NL"/>
+        </w:rPr>
+        <w:t>Een probleem moet een gaan over de aangegeven onderwerpen</w:t>
+      </w:r>
+    </w:p>
+    <w:p>
+      <w:pPr>
+        <w:pStyle w:val="ListParagraph"/>
+        <w:numPr>
+          <w:ilvl w:val="0"/>
+          <w:numId w:val="1"/>
+        </w:numPr>
+        <w:rPr>
+          <w:lang w:val="nl-NL"/>
+        </w:rPr>
+      </w:pPr>
+      <w:r>
+        <w:rPr>
+          <w:lang w:val="nl-NL"/>
+        </w:rPr>
+        <w:t>Een probleem moet een prijs hebben</w:t>
+      </w:r>
+    </w:p>
+    <w:p>
+      <w:pPr>
+        <w:pStyle w:val="ListParagraph"/>
+        <w:numPr>
+          <w:ilvl w:val="0"/>
+          <w:numId w:val="1"/>
+        </w:numPr>
+        <w:rPr>
+          <w:lang w:val="nl-NL"/>
+        </w:rPr>
+      </w:pPr>
+      <w:r>
+        <w:rPr>
+          <w:lang w:val="nl-NL"/>
+        </w:rPr>
+        <w:t>Een probleem moet een status hebben</w:t>
+      </w:r>
+    </w:p>
+    <w:p>
+      <w:pPr>
+        <w:pStyle w:val="ListParagraph"/>
+        <w:numPr>
+          <w:ilvl w:val="0"/>
+          <w:numId w:val="1"/>
+        </w:numPr>
+        <w:rPr>
+          <w:lang w:val="nl-NL"/>
+        </w:rPr>
+      </w:pPr>
+      <w:r>
+        <w:rPr>
+          <w:lang w:val="nl-NL"/>
+        </w:rPr>
+        <w:t>Een probleem kan worden geannuleerd</w:t>
+      </w:r>
+    </w:p>
+    <w:p>
+      <w:pPr>
+        <w:pStyle w:val="ListParagraph"/>
+        <w:numPr>
+          <w:ilvl w:val="0"/>
+          <w:numId w:val="1"/>
+        </w:numPr>
+        <w:rPr>
+          <w:lang w:val="nl-NL"/>
+        </w:rPr>
+      </w:pPr>
+      <w:r>
+        <w:rPr>
+          <w:lang w:val="nl-NL"/>
+        </w:rPr>
+        <w:t>De gebruiker moet aangeven voor welke dag(en) de gebruiker een afspraak kan aanmaken</w:t>
+      </w:r>
+    </w:p>
+    <w:p>
+      <w:pPr>
+        <w:pStyle w:val="ListParagraph"/>
+        <w:numPr>
+          <w:ilvl w:val="0"/>
+          <w:numId w:val="1"/>
+        </w:numPr>
+        <w:rPr>
+          <w:lang w:val="nl-NL"/>
+        </w:rPr>
+      </w:pPr>
+      <w:r>
+        <w:rPr>
+          <w:lang w:val="nl-NL"/>
+        </w:rPr>
+        <w:t>De gebruiker moet aangeven voor welke tijden de gebruiker een afspraak kan aanmaken</w:t>
+      </w:r>
+    </w:p>
+    <w:p>
+      <w:pPr>
+        <w:pStyle w:val="ListParagraph"/>
+        <w:numPr>
+          <w:ilvl w:val="0"/>
+          <w:numId w:val="1"/>
+        </w:numPr>
+        <w:rPr>
+          <w:lang w:val="nl-NL"/>
+        </w:rPr>
+      </w:pPr>
+      <w:r>
+        <w:rPr>
+          <w:lang w:val="nl-NL"/>
+        </w:rPr>
+        <w:t>De gebruiker kan aangeven of het probleem op afstand opgelost kan worden</w:t>
+      </w:r>
+    </w:p>
+    <w:p>
+      <w:pPr>
+        <w:pStyle w:val="ListParagraph"/>
+        <w:numPr>
+          <w:ilvl w:val="0"/>
+          <w:numId w:val="1"/>
+        </w:numPr>
+        <w:rPr>
+          <w:lang w:val="nl-NL"/>
+        </w:rPr>
+      </w:pPr>
+      <w:r>
+        <w:rPr>
+          <w:lang w:val="nl-NL"/>
+        </w:rPr>
+        <w:t>De gebruiker kan aangeven of het probleem met spoed opgelost moet worden</w:t>
+      </w:r>
+    </w:p>
+    <w:p>
+      <w:pPr>
+        <w:pStyle w:val="ListParagraph"/>
+        <w:numPr>
+          <w:ilvl w:val="0"/>
+          <w:numId w:val="1"/>
+        </w:numPr>
+        <w:rPr>
+          <w:lang w:val="nl-NL"/>
+        </w:rPr>
+      </w:pPr>
+      <w:r>
+        <w:rPr>
+          <w:lang w:val="nl-NL"/>
+        </w:rPr>
+        <w:t>De gebruiker betaald de oplosser pas aan het einde van de afspraak</w:t>
+      </w:r>
+    </w:p>
+    <w:p>
+      <w:pPr>
+        <w:pStyle w:val="ListParagraph"/>
+        <w:numPr>
+          <w:ilvl w:val="0"/>
+          <w:numId w:val="1"/>
+        </w:numPr>
+        <w:rPr>
+          <w:lang w:val="nl-NL"/>
+        </w:rPr>
+      </w:pPr>
+      <w:r>
+        <w:rPr>
+          <w:lang w:val="nl-NL"/>
+        </w:rPr>
+        <w:t>De gebruiker kan een probleem rapporteren als het voldoet aan de regels</w:t>
+      </w:r>
+    </w:p>
+    <w:p>
+      <w:pPr>
+        <w:pStyle w:val="ListParagraph"/>
+        <w:numPr>
+          <w:ilvl w:val="0"/>
+          <w:numId w:val="1"/>
+        </w:numPr>
+        <w:rPr>
+          <w:lang w:val="nl-NL"/>
+        </w:rPr>
+      </w:pPr>
+      <w:r>
+        <w:rPr>
+          <w:lang w:val="nl-NL"/>
+        </w:rPr>
+        <w:t>De gebruiker moet de gemaakte afspraak bevestigen</w:t>
+      </w:r>
+    </w:p>
+    <w:p>
+      <w:pPr>
+        <w:pStyle w:val="ListParagraph"/>
+        <w:numPr>
+          <w:ilvl w:val="0"/>
+          <w:numId w:val="1"/>
+        </w:numPr>
+        <w:rPr>
+          <w:lang w:val="nl-NL"/>
+        </w:rPr>
+      </w:pPr>
+      <w:r>
+        <w:rPr>
+          <w:lang w:val="nl-NL"/>
+        </w:rPr>
+        <w:t>Als een probleem niet wordt verholpen, wordt de oplosser niet betaald</w:t>
+      </w:r>
+    </w:p>
+    <w:p>
+      <w:pPr>
+        <w:pStyle w:val="ListParagraph"/>
+        <w:numPr>
+          <w:ilvl w:val="0"/>
+          <w:numId w:val="1"/>
+        </w:numPr>
+        <w:rPr>
+          <w:lang w:val="nl-NL"/>
+        </w:rPr>
+      </w:pPr>
+      <w:r>
+        <w:rPr>
+          <w:lang w:val="nl-NL"/>
+        </w:rPr>
+        <w:t>Voordat de gebruiker het probleem plaatst op het platform, moet de gebruiker akkoord gaan met de kosten</w:t>
+      </w:r>
+    </w:p>
+    <w:p>
+      <w:pPr>
+        <w:pStyle w:val="Heading2"/>
+        <w:rPr>
+          <w:lang w:val="nl-NL"/>
+        </w:rPr>
+      </w:pPr>
+      <w:r>
+        <w:rPr>
+          <w:lang w:val="nl-NL"/>
+        </w:rPr>
+        <w:t>Non-functionele requirements</w:t>
+      </w:r>
     </w:p>
     <w:sectPr>
       <w:pgSz w:w="12240" w:h="15840"/>
@@ -353,8 +1452,128 @@
 </w:document>
 </file>
 
+<file path=word/numbering.xml><?xml version="1.0" encoding="utf-8"?>
+<w:numbering xmlns:wpc="http://schemas.microsoft.com/office/word/2010/wordprocessingCanvas" xmlns:cx="http://schemas.microsoft.com/office/drawing/2014/chartex" xmlns:cx1="http://schemas.microsoft.com/office/drawing/2015/9/8/chartex" xmlns:cx2="http://schemas.microsoft.com/office/drawing/2015/10/21/chartex" xmlns:cx3="http://schemas.microsoft.com/office/drawing/2016/5/9/chartex" xmlns:cx4="http://schemas.microsoft.com/office/drawing/2016/5/10/chartex" xmlns:cx5="http://schemas.microsoft.com/office/drawing/2016/5/11/chartex" xmlns:cx6="http://schemas.microsoft.com/office/drawing/2016/5/12/chartex" xmlns:cx7="http://schemas.microsoft.com/office/drawing/2016/5/13/chartex" xmlns:cx8="http://schemas.microsoft.com/office/drawing/2016/5/14/chartex" xmlns:mc="http://schemas.openxmlformats.org/markup-compatibility/2006" xmlns:aink="http://schemas.microsoft.com/office/drawing/2016/ink" xmlns:am3d="http://schemas.microsoft.com/office/drawing/2017/model3d" xmlns:o="urn:schemas-microsoft-com:office:office" xmlns:r="http://schemas.openxmlformats.org/officeDocument/2006/relationships" xmlns:m="http://schemas.openxmlformats.org/officeDocument/2006/math" xmlns:v="urn:schemas-microsoft-com:vml" xmlns:wp14="http://schemas.microsoft.com/office/word/2010/wordprocessingDrawing" xmlns:wp="http://schemas.openxmlformats.org/drawingml/2006/wordprocessingDrawing" xmlns:w10="urn:schemas-microsoft-com:office:word" xmlns:w="http://schemas.openxmlformats.org/wordprocessingml/2006/main" xmlns:w14="http://schemas.microsoft.com/office/word/2010/wordml" xmlns:w15="http://schemas.microsoft.com/office/word/2012/wordml" xmlns:w16cex="http://schemas.microsoft.com/office/word/2018/wordml/cex" xmlns:w16cid="http://schemas.microsoft.com/office/word/2016/wordml/cid" xmlns:w16="http://schemas.microsoft.com/office/word/2018/wordml" xmlns:w16se="http://schemas.microsoft.com/office/word/2015/wordml/symex" xmlns:wpg="http://schemas.microsoft.com/office/word/2010/wordprocessingGroup" xmlns:wpi="http://schemas.microsoft.com/office/word/2010/wordprocessingInk" xmlns:wne="http://schemas.microsoft.com/office/word/2006/wordml" xmlns:wps="http://schemas.microsoft.com/office/word/2010/wordprocessingShape" mc:Ignorable="w14 w15 w16se w16cid w16 w16cex wp14">
+  <w:abstractNum w:abstractNumId="0" w15:restartNumberingAfterBreak="0">
+    <w:nsid w:val="0DC043CC"/>
+    <w:multiLevelType w:val="hybridMultilevel"/>
+    <w:tmpl w:val="4B30D122"/>
+    <w:lvl w:ilvl="0" w:tplc="D6F4CE50">
+      <w:numFmt w:val="bullet"/>
+      <w:lvlText w:val="-"/>
+      <w:lvlJc w:val="left"/>
+      <w:pPr>
+        <w:ind w:left="720" w:hanging="360"/>
+      </w:pPr>
+      <w:rPr>
+        <w:rFonts w:ascii="Calibri" w:eastAsiaTheme="minorHAnsi" w:hAnsi="Calibri" w:cs="Calibri" w:hint="default"/>
+      </w:rPr>
+    </w:lvl>
+    <w:lvl w:ilvl="1" w:tplc="04130003" w:tentative="1">
+      <w:start w:val="1"/>
+      <w:numFmt w:val="bullet"/>
+      <w:lvlText w:val="o"/>
+      <w:lvlJc w:val="left"/>
+      <w:pPr>
+        <w:ind w:left="1440" w:hanging="360"/>
+      </w:pPr>
+      <w:rPr>
+        <w:rFonts w:ascii="Courier New" w:hAnsi="Courier New" w:cs="Courier New" w:hint="default"/>
+      </w:rPr>
+    </w:lvl>
+    <w:lvl w:ilvl="2" w:tplc="04130005" w:tentative="1">
+      <w:start w:val="1"/>
+      <w:numFmt w:val="bullet"/>
+      <w:lvlText w:val=""/>
+      <w:lvlJc w:val="left"/>
+      <w:pPr>
+        <w:ind w:left="2160" w:hanging="360"/>
+      </w:pPr>
+      <w:rPr>
+        <w:rFonts w:ascii="Wingdings" w:hAnsi="Wingdings" w:hint="default"/>
+      </w:rPr>
+    </w:lvl>
+    <w:lvl w:ilvl="3" w:tplc="04130001" w:tentative="1">
+      <w:start w:val="1"/>
+      <w:numFmt w:val="bullet"/>
+      <w:lvlText w:val=""/>
+      <w:lvlJc w:val="left"/>
+      <w:pPr>
+        <w:ind w:left="2880" w:hanging="360"/>
+      </w:pPr>
+      <w:rPr>
+        <w:rFonts w:ascii="Symbol" w:hAnsi="Symbol" w:hint="default"/>
+      </w:rPr>
+    </w:lvl>
+    <w:lvl w:ilvl="4" w:tplc="04130003" w:tentative="1">
+      <w:start w:val="1"/>
+      <w:numFmt w:val="bullet"/>
+      <w:lvlText w:val="o"/>
+      <w:lvlJc w:val="left"/>
+      <w:pPr>
+        <w:ind w:left="3600" w:hanging="360"/>
+      </w:pPr>
+      <w:rPr>
+        <w:rFonts w:ascii="Courier New" w:hAnsi="Courier New" w:cs="Courier New" w:hint="default"/>
+      </w:rPr>
+    </w:lvl>
+    <w:lvl w:ilvl="5" w:tplc="04130005" w:tentative="1">
+      <w:start w:val="1"/>
+      <w:numFmt w:val="bullet"/>
+      <w:lvlText w:val=""/>
+      <w:lvlJc w:val="left"/>
+      <w:pPr>
+        <w:ind w:left="4320" w:hanging="360"/>
+      </w:pPr>
+      <w:rPr>
+        <w:rFonts w:ascii="Wingdings" w:hAnsi="Wingdings" w:hint="default"/>
+      </w:rPr>
+    </w:lvl>
+    <w:lvl w:ilvl="6" w:tplc="04130001" w:tentative="1">
+      <w:start w:val="1"/>
+      <w:numFmt w:val="bullet"/>
+      <w:lvlText w:val=""/>
+      <w:lvlJc w:val="left"/>
+      <w:pPr>
+        <w:ind w:left="5040" w:hanging="360"/>
+      </w:pPr>
+      <w:rPr>
+        <w:rFonts w:ascii="Symbol" w:hAnsi="Symbol" w:hint="default"/>
+      </w:rPr>
+    </w:lvl>
+    <w:lvl w:ilvl="7" w:tplc="04130003" w:tentative="1">
+      <w:start w:val="1"/>
+      <w:numFmt w:val="bullet"/>
+      <w:lvlText w:val="o"/>
+      <w:lvlJc w:val="left"/>
+      <w:pPr>
+        <w:ind w:left="5760" w:hanging="360"/>
+      </w:pPr>
+      <w:rPr>
+        <w:rFonts w:ascii="Courier New" w:hAnsi="Courier New" w:cs="Courier New" w:hint="default"/>
+      </w:rPr>
+    </w:lvl>
+    <w:lvl w:ilvl="8" w:tplc="04130005" w:tentative="1">
+      <w:start w:val="1"/>
+      <w:numFmt w:val="bullet"/>
+      <w:lvlText w:val=""/>
+      <w:lvlJc w:val="left"/>
+      <w:pPr>
+        <w:ind w:left="6480" w:hanging="360"/>
+      </w:pPr>
+      <w:rPr>
+        <w:rFonts w:ascii="Wingdings" w:hAnsi="Wingdings" w:hint="default"/>
+      </w:rPr>
+    </w:lvl>
+  </w:abstractNum>
+  <w:num w:numId="1">
+    <w:abstractNumId w:val="0"/>
+  </w:num>
+</w:numbering>
+</file>
+
 <file path=word/styles.xml><?xml version="1.0" encoding="utf-8"?>
-<w:styles xmlns:mc="http://schemas.openxmlformats.org/markup-compatibility/2006" xmlns:r="http://schemas.openxmlformats.org/officeDocument/2006/relationships" xmlns:w="http://schemas.openxmlformats.org/wordprocessingml/2006/main" xmlns:w14="http://schemas.microsoft.com/office/word/2010/wordml" xmlns:w15="http://schemas.microsoft.com/office/word/2012/wordml" xmlns:w16cex="http://schemas.microsoft.com/office/word/2018/wordml/cex" xmlns:w16cid="http://schemas.microsoft.com/office/word/2016/wordml/cid" xmlns:w16="http://schemas.microsoft.com/office/word/2018/wordml" xmlns:w16sdtdh="http://schemas.microsoft.com/office/word/2020/wordml/sdtdatahash" xmlns:w16se="http://schemas.microsoft.com/office/word/2015/wordml/symex" mc:Ignorable="w14 w15 w16se w16cid w16 w16cex w16sdtdh">
+<w:styles xmlns:mc="http://schemas.openxmlformats.org/markup-compatibility/2006" xmlns:r="http://schemas.openxmlformats.org/officeDocument/2006/relationships" xmlns:w="http://schemas.openxmlformats.org/wordprocessingml/2006/main" xmlns:w14="http://schemas.microsoft.com/office/word/2010/wordml" xmlns:w15="http://schemas.microsoft.com/office/word/2012/wordml" xmlns:w16cex="http://schemas.microsoft.com/office/word/2018/wordml/cex" xmlns:w16cid="http://schemas.microsoft.com/office/word/2016/wordml/cid" xmlns:w16="http://schemas.microsoft.com/office/word/2018/wordml" xmlns:w16se="http://schemas.microsoft.com/office/word/2015/wordml/symex" mc:Ignorable="w14 w15 w16se w16cid w16 w16cex">
   <w:docDefaults>
     <w:rPrDefault>
       <w:rPr>
@@ -476,6 +1695,7 @@
     <w:lsdException w:name="HTML Sample" w:semiHidden="1" w:unhideWhenUsed="1"/>
     <w:lsdException w:name="HTML Typewriter" w:semiHidden="1" w:unhideWhenUsed="1"/>
     <w:lsdException w:name="HTML Variable" w:semiHidden="1" w:unhideWhenUsed="1"/>
+    <w:lsdException w:name="Normal Table" w:semiHidden="1" w:unhideWhenUsed="1"/>
     <w:lsdException w:name="annotation subject" w:semiHidden="1" w:unhideWhenUsed="1"/>
     <w:lsdException w:name="No List" w:semiHidden="1" w:unhideWhenUsed="1"/>
     <w:lsdException w:name="Outline List 1" w:semiHidden="1" w:unhideWhenUsed="1"/>
@@ -522,8 +1742,10 @@
     <w:lsdException w:name="Table Subtle 2" w:semiHidden="1" w:unhideWhenUsed="1"/>
     <w:lsdException w:name="Table Web 1" w:semiHidden="1" w:unhideWhenUsed="1"/>
     <w:lsdException w:name="Table Web 2" w:semiHidden="1" w:unhideWhenUsed="1"/>
+    <w:lsdException w:name="Table Web 3" w:semiHidden="1" w:unhideWhenUsed="1"/>
     <w:lsdException w:name="Balloon Text" w:semiHidden="1" w:unhideWhenUsed="1"/>
     <w:lsdException w:name="Table Grid" w:uiPriority="39"/>
+    <w:lsdException w:name="Table Theme" w:semiHidden="1" w:unhideWhenUsed="1"/>
     <w:lsdException w:name="Placeholder Text" w:semiHidden="1"/>
     <w:lsdException w:name="No Spacing" w:uiPriority="1" w:qFormat="1"/>
     <w:lsdException w:name="Light Shading" w:uiPriority="60"/>
@@ -745,15 +1967,15 @@
     <w:lsdException w:name="Unresolved Mention" w:semiHidden="1" w:unhideWhenUsed="1"/>
     <w:lsdException w:name="Smart Link" w:semiHidden="1" w:unhideWhenUsed="1"/>
   </w:latentStyles>
-  <w:style w:type="paragraph" w:default="1" w:styleId="Standaard">
+  <w:style w:type="paragraph" w:default="1" w:styleId="Normal">
     <w:name w:val="Normal"/>
     <w:qFormat/>
   </w:style>
-  <w:style w:type="paragraph" w:styleId="Kop1">
+  <w:style w:type="paragraph" w:styleId="Heading1">
     <w:name w:val="heading 1"/>
-    <w:basedOn w:val="Standaard"/>
-    <w:next w:val="Standaard"/>
-    <w:link w:val="Kop1Char"/>
+    <w:basedOn w:val="Normal"/>
+    <w:next w:val="Normal"/>
+    <w:link w:val="Heading1Char"/>
     <w:uiPriority w:val="9"/>
     <w:qFormat/>
     <w:rsid w:val="00BE10DC"/>
@@ -770,13 +1992,57 @@
       <w:szCs w:val="32"/>
     </w:rPr>
   </w:style>
-  <w:style w:type="character" w:default="1" w:styleId="Standaardalinea-lettertype">
+  <w:style w:type="paragraph" w:styleId="Heading2">
+    <w:name w:val="heading 2"/>
+    <w:basedOn w:val="Normal"/>
+    <w:next w:val="Normal"/>
+    <w:link w:val="Heading2Char"/>
+    <w:uiPriority w:val="9"/>
+    <w:unhideWhenUsed/>
+    <w:qFormat/>
+    <w:rsid w:val="00D415CF"/>
+    <w:pPr>
+      <w:keepNext/>
+      <w:keepLines/>
+      <w:spacing w:before="40" w:after="0"/>
+      <w:outlineLvl w:val="1"/>
+    </w:pPr>
+    <w:rPr>
+      <w:rFonts w:asciiTheme="majorHAnsi" w:eastAsiaTheme="majorEastAsia" w:hAnsiTheme="majorHAnsi" w:cstheme="majorBidi"/>
+      <w:color w:val="2F5496" w:themeColor="accent1" w:themeShade="BF"/>
+      <w:sz w:val="26"/>
+      <w:szCs w:val="26"/>
+    </w:rPr>
+  </w:style>
+  <w:style w:type="paragraph" w:styleId="Heading3">
+    <w:name w:val="heading 3"/>
+    <w:basedOn w:val="Normal"/>
+    <w:next w:val="Normal"/>
+    <w:link w:val="Heading3Char"/>
+    <w:uiPriority w:val="9"/>
+    <w:unhideWhenUsed/>
+    <w:qFormat/>
+    <w:rsid w:val="00CA034C"/>
+    <w:pPr>
+      <w:keepNext/>
+      <w:keepLines/>
+      <w:spacing w:before="40" w:after="0"/>
+      <w:outlineLvl w:val="2"/>
+    </w:pPr>
+    <w:rPr>
+      <w:rFonts w:asciiTheme="majorHAnsi" w:eastAsiaTheme="majorEastAsia" w:hAnsiTheme="majorHAnsi" w:cstheme="majorBidi"/>
+      <w:color w:val="1F3763" w:themeColor="accent1" w:themeShade="7F"/>
+      <w:sz w:val="24"/>
+      <w:szCs w:val="24"/>
+    </w:rPr>
+  </w:style>
+  <w:style w:type="character" w:default="1" w:styleId="DefaultParagraphFont">
     <w:name w:val="Default Paragraph Font"/>
     <w:uiPriority w:val="1"/>
     <w:semiHidden/>
     <w:unhideWhenUsed/>
   </w:style>
-  <w:style w:type="table" w:default="1" w:styleId="Standaardtabel">
+  <w:style w:type="table" w:default="1" w:styleId="TableNormal">
     <w:name w:val="Normal Table"/>
     <w:uiPriority w:val="99"/>
     <w:semiHidden/>
@@ -791,17 +2057,17 @@
       </w:tblCellMar>
     </w:tblPr>
   </w:style>
-  <w:style w:type="numbering" w:default="1" w:styleId="Geenlijst">
+  <w:style w:type="numbering" w:default="1" w:styleId="NoList">
     <w:name w:val="No List"/>
     <w:uiPriority w:val="99"/>
     <w:semiHidden/>
     <w:unhideWhenUsed/>
   </w:style>
-  <w:style w:type="paragraph" w:styleId="Titel">
+  <w:style w:type="paragraph" w:styleId="Title">
     <w:name w:val="Title"/>
-    <w:basedOn w:val="Standaard"/>
-    <w:next w:val="Standaard"/>
-    <w:link w:val="TitelChar"/>
+    <w:basedOn w:val="Normal"/>
+    <w:next w:val="Normal"/>
+    <w:link w:val="TitleChar"/>
     <w:uiPriority w:val="10"/>
     <w:qFormat/>
     <w:rsid w:val="00907ADE"/>
@@ -817,10 +2083,10 @@
       <w:szCs w:val="56"/>
     </w:rPr>
   </w:style>
-  <w:style w:type="character" w:customStyle="1" w:styleId="TitelChar">
-    <w:name w:val="Titel Char"/>
-    <w:basedOn w:val="Standaardalinea-lettertype"/>
-    <w:link w:val="Titel"/>
+  <w:style w:type="character" w:customStyle="1" w:styleId="TitleChar">
+    <w:name w:val="Title Char"/>
+    <w:basedOn w:val="DefaultParagraphFont"/>
+    <w:link w:val="Title"/>
     <w:uiPriority w:val="10"/>
     <w:rsid w:val="00907ADE"/>
     <w:rPr>
@@ -831,11 +2097,11 @@
       <w:szCs w:val="56"/>
     </w:rPr>
   </w:style>
-  <w:style w:type="paragraph" w:styleId="Ondertitel">
+  <w:style w:type="paragraph" w:styleId="Subtitle">
     <w:name w:val="Subtitle"/>
-    <w:basedOn w:val="Standaard"/>
-    <w:next w:val="Standaard"/>
-    <w:link w:val="OndertitelChar"/>
+    <w:basedOn w:val="Normal"/>
+    <w:next w:val="Normal"/>
+    <w:link w:val="SubtitleChar"/>
     <w:uiPriority w:val="11"/>
     <w:qFormat/>
     <w:rsid w:val="00907ADE"/>
@@ -850,10 +2116,10 @@
       <w:spacing w:val="15"/>
     </w:rPr>
   </w:style>
-  <w:style w:type="character" w:customStyle="1" w:styleId="OndertitelChar">
-    <w:name w:val="Ondertitel Char"/>
-    <w:basedOn w:val="Standaardalinea-lettertype"/>
-    <w:link w:val="Ondertitel"/>
+  <w:style w:type="character" w:customStyle="1" w:styleId="SubtitleChar">
+    <w:name w:val="Subtitle Char"/>
+    <w:basedOn w:val="DefaultParagraphFont"/>
+    <w:link w:val="Subtitle"/>
     <w:uiPriority w:val="11"/>
     <w:rsid w:val="00907ADE"/>
     <w:rPr>
@@ -862,10 +2128,10 @@
       <w:spacing w:val="15"/>
     </w:rPr>
   </w:style>
-  <w:style w:type="character" w:customStyle="1" w:styleId="Kop1Char">
-    <w:name w:val="Kop 1 Char"/>
-    <w:basedOn w:val="Standaardalinea-lettertype"/>
-    <w:link w:val="Kop1"/>
+  <w:style w:type="character" w:customStyle="1" w:styleId="Heading1Char">
+    <w:name w:val="Heading 1 Char"/>
+    <w:basedOn w:val="DefaultParagraphFont"/>
+    <w:link w:val="Heading1"/>
     <w:uiPriority w:val="9"/>
     <w:rsid w:val="00BE10DC"/>
     <w:rPr>
@@ -875,10 +2141,10 @@
       <w:szCs w:val="32"/>
     </w:rPr>
   </w:style>
-  <w:style w:type="paragraph" w:styleId="Kopvaninhoudsopgave">
+  <w:style w:type="paragraph" w:styleId="TOCHeading">
     <w:name w:val="TOC Heading"/>
-    <w:basedOn w:val="Kop1"/>
-    <w:next w:val="Standaard"/>
+    <w:basedOn w:val="Heading1"/>
+    <w:next w:val="Normal"/>
     <w:uiPriority w:val="39"/>
     <w:unhideWhenUsed/>
     <w:qFormat/>
@@ -889,6 +2155,138 @@
     <w:rPr>
       <w:lang w:val="nl-NL" w:eastAsia="nl-NL"/>
     </w:rPr>
+  </w:style>
+  <w:style w:type="character" w:customStyle="1" w:styleId="Heading2Char">
+    <w:name w:val="Heading 2 Char"/>
+    <w:basedOn w:val="DefaultParagraphFont"/>
+    <w:link w:val="Heading2"/>
+    <w:uiPriority w:val="9"/>
+    <w:rsid w:val="00D415CF"/>
+    <w:rPr>
+      <w:rFonts w:asciiTheme="majorHAnsi" w:eastAsiaTheme="majorEastAsia" w:hAnsiTheme="majorHAnsi" w:cstheme="majorBidi"/>
+      <w:color w:val="2F5496" w:themeColor="accent1" w:themeShade="BF"/>
+      <w:sz w:val="26"/>
+      <w:szCs w:val="26"/>
+    </w:rPr>
+  </w:style>
+  <w:style w:type="character" w:customStyle="1" w:styleId="Heading3Char">
+    <w:name w:val="Heading 3 Char"/>
+    <w:basedOn w:val="DefaultParagraphFont"/>
+    <w:link w:val="Heading3"/>
+    <w:uiPriority w:val="9"/>
+    <w:rsid w:val="00CA034C"/>
+    <w:rPr>
+      <w:rFonts w:asciiTheme="majorHAnsi" w:eastAsiaTheme="majorEastAsia" w:hAnsiTheme="majorHAnsi" w:cstheme="majorBidi"/>
+      <w:color w:val="1F3763" w:themeColor="accent1" w:themeShade="7F"/>
+      <w:sz w:val="24"/>
+      <w:szCs w:val="24"/>
+    </w:rPr>
+  </w:style>
+  <w:style w:type="paragraph" w:styleId="ListParagraph">
+    <w:name w:val="List Paragraph"/>
+    <w:basedOn w:val="Normal"/>
+    <w:uiPriority w:val="34"/>
+    <w:qFormat/>
+    <w:rsid w:val="00CA034C"/>
+    <w:pPr>
+      <w:ind w:left="720"/>
+      <w:contextualSpacing/>
+    </w:pPr>
+  </w:style>
+  <w:style w:type="table" w:styleId="TableGrid">
+    <w:name w:val="Table Grid"/>
+    <w:basedOn w:val="TableNormal"/>
+    <w:uiPriority w:val="39"/>
+    <w:rsid w:val="00855E13"/>
+    <w:pPr>
+      <w:spacing w:after="0" w:line="240" w:lineRule="auto"/>
+    </w:pPr>
+    <w:tblPr>
+      <w:tblBorders>
+        <w:top w:val="single" w:sz="4" w:space="0" w:color="auto"/>
+        <w:left w:val="single" w:sz="4" w:space="0" w:color="auto"/>
+        <w:bottom w:val="single" w:sz="4" w:space="0" w:color="auto"/>
+        <w:right w:val="single" w:sz="4" w:space="0" w:color="auto"/>
+        <w:insideH w:val="single" w:sz="4" w:space="0" w:color="auto"/>
+        <w:insideV w:val="single" w:sz="4" w:space="0" w:color="auto"/>
+      </w:tblBorders>
+    </w:tblPr>
+  </w:style>
+  <w:style w:type="table" w:styleId="GridTable4-Accent2">
+    <w:name w:val="Grid Table 4 Accent 2"/>
+    <w:basedOn w:val="TableNormal"/>
+    <w:uiPriority w:val="49"/>
+    <w:rsid w:val="00855E13"/>
+    <w:pPr>
+      <w:spacing w:after="0" w:line="240" w:lineRule="auto"/>
+    </w:pPr>
+    <w:tblPr>
+      <w:tblStyleRowBandSize w:val="1"/>
+      <w:tblStyleColBandSize w:val="1"/>
+      <w:tblBorders>
+        <w:top w:val="single" w:sz="4" w:space="0" w:color="F4B083" w:themeColor="accent2" w:themeTint="99"/>
+        <w:left w:val="single" w:sz="4" w:space="0" w:color="F4B083" w:themeColor="accent2" w:themeTint="99"/>
+        <w:bottom w:val="single" w:sz="4" w:space="0" w:color="F4B083" w:themeColor="accent2" w:themeTint="99"/>
+        <w:right w:val="single" w:sz="4" w:space="0" w:color="F4B083" w:themeColor="accent2" w:themeTint="99"/>
+        <w:insideH w:val="single" w:sz="4" w:space="0" w:color="F4B083" w:themeColor="accent2" w:themeTint="99"/>
+        <w:insideV w:val="single" w:sz="4" w:space="0" w:color="F4B083" w:themeColor="accent2" w:themeTint="99"/>
+      </w:tblBorders>
+    </w:tblPr>
+    <w:tblStylePr w:type="firstRow">
+      <w:rPr>
+        <w:b/>
+        <w:bCs/>
+        <w:color w:val="FFFFFF" w:themeColor="background1"/>
+      </w:rPr>
+      <w:tblPr/>
+      <w:tcPr>
+        <w:tcBorders>
+          <w:top w:val="single" w:sz="4" w:space="0" w:color="ED7D31" w:themeColor="accent2"/>
+          <w:left w:val="single" w:sz="4" w:space="0" w:color="ED7D31" w:themeColor="accent2"/>
+          <w:bottom w:val="single" w:sz="4" w:space="0" w:color="ED7D31" w:themeColor="accent2"/>
+          <w:right w:val="single" w:sz="4" w:space="0" w:color="ED7D31" w:themeColor="accent2"/>
+          <w:insideH w:val="nil"/>
+          <w:insideV w:val="nil"/>
+        </w:tcBorders>
+        <w:shd w:val="clear" w:color="auto" w:fill="ED7D31" w:themeFill="accent2"/>
+      </w:tcPr>
+    </w:tblStylePr>
+    <w:tblStylePr w:type="lastRow">
+      <w:rPr>
+        <w:b/>
+        <w:bCs/>
+      </w:rPr>
+      <w:tblPr/>
+      <w:tcPr>
+        <w:tcBorders>
+          <w:top w:val="double" w:sz="4" w:space="0" w:color="ED7D31" w:themeColor="accent2"/>
+        </w:tcBorders>
+      </w:tcPr>
+    </w:tblStylePr>
+    <w:tblStylePr w:type="firstCol">
+      <w:rPr>
+        <w:b/>
+        <w:bCs/>
+      </w:rPr>
+    </w:tblStylePr>
+    <w:tblStylePr w:type="lastCol">
+      <w:rPr>
+        <w:b/>
+        <w:bCs/>
+      </w:rPr>
+    </w:tblStylePr>
+    <w:tblStylePr w:type="band1Vert">
+      <w:tblPr/>
+      <w:tcPr>
+        <w:shd w:val="clear" w:color="auto" w:fill="FBE4D5" w:themeFill="accent2" w:themeFillTint="33"/>
+      </w:tcPr>
+    </w:tblStylePr>
+    <w:tblStylePr w:type="band1Horz">
+      <w:tblPr/>
+      <w:tcPr>
+        <w:shd w:val="clear" w:color="auto" w:fill="FBE4D5" w:themeFill="accent2" w:themeFillTint="33"/>
+      </w:tcPr>
+    </w:tblStylePr>
   </w:style>
 </w:styles>
 </file>

</xml_diff>